<commit_message>
tog bort 2 radbrytningar
Because fuck christoffer that's why... BITCH!!
</commit_message>
<xml_diff>
--- a/användaranalys/användaranalys.docx
+++ b/användaranalys/användaranalys.docx
@@ -4,31 +4,7 @@
   <w:body>
     <w:p>
       <w:r>
-        <w:t xml:space="preserve">De som kommer använda </w:t>
-      </w:r>
-      <w:proofErr w:type="gramStart"/>
-      <w:r>
-        <w:t>vårat</w:t>
-      </w:r>
-      <w:proofErr w:type="gramEnd"/>
-      <w:r>
-        <w:t xml:space="preserve"> system är konsulter åt vissa företag och revisorerna hos </w:t>
-      </w:r>
-      <w:proofErr w:type="spellStart"/>
-      <w:r>
-        <w:t>coop</w:t>
-      </w:r>
-      <w:proofErr w:type="spellEnd"/>
-      <w:r>
-        <w:t xml:space="preserve"> som vi kallar </w:t>
-      </w:r>
-      <w:proofErr w:type="spellStart"/>
-      <w:r>
-        <w:t>admins</w:t>
-      </w:r>
-      <w:proofErr w:type="spellEnd"/>
-      <w:r>
-        <w:t>.</w:t>
+        <w:t>De som kommer använda vårat system är konsulter åt vissa företag och revisorerna hos coop som vi kallar admins.</w:t>
       </w:r>
       <w:r>
         <w:t xml:space="preserve"> </w:t>
@@ -48,59 +24,57 @@
       <w:r>
         <w:t xml:space="preserve"> förståelse för siffror och leverantörer samt hur de hänger ihop.</w:t>
       </w:r>
+    </w:p>
+    <w:p/>
+    <w:p>
+      <w:r>
+        <w:t>Konsulter:</w:t>
+      </w:r>
+    </w:p>
+    <w:p>
+      <w:r>
+        <w:t>Vill kunna ändra</w:t>
+      </w:r>
+      <w:r>
+        <w:t xml:space="preserve"> vissa</w:t>
+      </w:r>
+      <w:r>
+        <w:t xml:space="preserve"> revisioner, se</w:t>
+      </w:r>
+      <w:r>
+        <w:t xml:space="preserve"> vissa</w:t>
+      </w:r>
+      <w:r>
+        <w:t xml:space="preserve"> kommande revisioner, se</w:t>
+      </w:r>
+      <w:r>
+        <w:t xml:space="preserve"> vissa</w:t>
+      </w:r>
+      <w:r>
+        <w:t xml:space="preserve"> missade revisioner.</w:t>
+      </w:r>
+    </w:p>
+    <w:p>
+      <w:r>
+        <w:t>vill</w:t>
+      </w:r>
+      <w:r>
+        <w:t xml:space="preserve"> kunna se info lätt och hanterligt, </w:t>
+      </w:r>
+    </w:p>
+    <w:p/>
+    <w:p>
+      <w:r>
+        <w:t>Admins (t.ex. Stina):</w:t>
+      </w:r>
+    </w:p>
+    <w:p>
+      <w:r>
+        <w:t>lägga till och ta bort konton/leverantörer, se alla revisioner, redigera alla revisoner, kunna markera som aktiva/inaktiva samt återkommande. Sortera/filtrera efter produkt/produktionsort.</w:t>
+      </w:r>
       <w:bookmarkStart w:id="0" w:name="_GoBack"/>
       <w:bookmarkEnd w:id="0"/>
     </w:p>
-    <w:p/>
-    <w:p>
-      <w:r>
-        <w:t>Konsulter:</w:t>
-      </w:r>
-    </w:p>
-    <w:p>
-      <w:r>
-        <w:t>Vill kunna ändra</w:t>
-      </w:r>
-      <w:r>
-        <w:t xml:space="preserve"> vissa</w:t>
-      </w:r>
-      <w:r>
-        <w:t xml:space="preserve"> revisioner, se</w:t>
-      </w:r>
-      <w:r>
-        <w:t xml:space="preserve"> vissa</w:t>
-      </w:r>
-      <w:r>
-        <w:t xml:space="preserve"> kommande revisioner, se</w:t>
-      </w:r>
-      <w:r>
-        <w:t xml:space="preserve"> vissa</w:t>
-      </w:r>
-      <w:r>
-        <w:t xml:space="preserve"> missade revisioner.</w:t>
-      </w:r>
-    </w:p>
-    <w:p>
-      <w:r>
-        <w:t>vill</w:t>
-      </w:r>
-      <w:r>
-        <w:t xml:space="preserve"> kunna se info lätt och hanterligt, </w:t>
-      </w:r>
-    </w:p>
-    <w:p/>
-    <w:p>
-      <w:r>
-        <w:t>Admins (t.ex. Stina):</w:t>
-      </w:r>
-    </w:p>
-    <w:p>
-      <w:r>
-        <w:t>lägga till och ta bort konton/leverantörer, se alla revisioner, redigera alla revisoner, kunna markera som aktiva/inaktiva samt återkommande. Sortera/filtrera efter produkt/produktionsort.</w:t>
-      </w:r>
-    </w:p>
-    <w:p/>
-    <w:p/>
     <w:sectPr>
       <w:pgSz w:w="11906" w:h="16838"/>
       <w:pgMar w:top="1417" w:right="1417" w:bottom="1417" w:left="1417" w:header="708" w:footer="708" w:gutter="0"/>

</xml_diff>